<commit_message>
New document version from wildboar
</commit_message>
<xml_diff>
--- a/TrionicCANFlasher/documentation/TrionicCanFlasher.docx
+++ b/TrionicCANFlasher/documentation/TrionicCanFlasher.docx
@@ -201,22 +201,20 @@
     </w:p>
     <w:sdt>
       <w:sdtPr>
+        <w:rPr>
+          <w:rFonts w:asciiTheme="minorHAnsi" w:eastAsiaTheme="minorEastAsia" w:hAnsiTheme="minorHAnsi" w:cstheme="minorBidi"/>
+          <w:b w:val="0"/>
+          <w:bCs w:val="0"/>
+          <w:color w:val="auto"/>
+          <w:sz w:val="22"/>
+          <w:szCs w:val="22"/>
+        </w:rPr>
         <w:id w:val="15869176"/>
         <w:docPartObj>
           <w:docPartGallery w:val="Table of Contents"/>
           <w:docPartUnique/>
         </w:docPartObj>
       </w:sdtPr>
-      <w:sdtEndPr>
-        <w:rPr>
-          <w:rFonts w:asciiTheme="minorHAnsi" w:eastAsiaTheme="minorEastAsia" w:hAnsiTheme="minorHAnsi" w:cstheme="minorBidi"/>
-          <w:b w:val="0"/>
-          <w:bCs w:val="0"/>
-          <w:color w:val="auto"/>
-          <w:sz w:val="22"/>
-          <w:szCs w:val="22"/>
-        </w:rPr>
-      </w:sdtEndPr>
       <w:sdtContent>
         <w:p>
           <w:pPr>
@@ -5191,8 +5189,9 @@
           <w:numId w:val="1"/>
         </w:numPr>
         <w:rPr>
-          <w:rFonts w:ascii="Arial Unicode MS" w:eastAsia="Arial Unicode MS" w:hAnsi="Arial Unicode MS" w:cs="Arial Unicode MS"/>
+          <w:rFonts w:ascii="Arial" w:eastAsia="Arial Unicode MS" w:hAnsi="Arial" w:cs="Arial"/>
           <w:color w:val="FF0000"/>
+          <w:sz w:val="36"/>
         </w:rPr>
       </w:pPr>
       <w:proofErr w:type="spellStart"/>
@@ -5200,7 +5199,7 @@
         <w:rPr>
           <w:rFonts w:ascii="Arial Unicode MS" w:eastAsia="Arial Unicode MS" w:hAnsi="Arial Unicode MS" w:cs="Arial Unicode MS"/>
           <w:b/>
-          <w:color w:val="FF0000"/>
+          <w:color w:val="000000" w:themeColor="text1"/>
         </w:rPr>
         <w:t>Combiadapter</w:t>
       </w:r>
@@ -5209,17 +5208,41 @@
         <w:rPr>
           <w:rFonts w:ascii="Arial Unicode MS" w:eastAsia="Arial Unicode MS" w:hAnsi="Arial Unicode MS" w:cs="Arial Unicode MS"/>
           <w:b/>
-          <w:color w:val="FF0000"/>
+          <w:color w:val="000000" w:themeColor="text1"/>
         </w:rPr>
         <w:t xml:space="preserve"> </w:t>
       </w:r>
       <w:r>
         <w:rPr>
           <w:rFonts w:ascii="Arial Unicode MS" w:eastAsia="Arial Unicode MS" w:hAnsi="Arial Unicode MS" w:cs="Arial Unicode MS"/>
-          <w:color w:val="FF0000"/>
-        </w:rPr>
-        <w:t xml:space="preserve">  -- NEED HELP FOR REFERENCE</w:t>
-      </w:r>
+          <w:color w:val="000000" w:themeColor="text1"/>
+        </w:rPr>
+        <w:t xml:space="preserve">  -- </w:t>
+      </w:r>
+      <w:hyperlink r:id="rId19" w:anchor="p1269" w:history="1">
+        <w:proofErr w:type="spellStart"/>
+        <w:r>
+          <w:rPr>
+            <w:rStyle w:val="Hyperlink"/>
+            <w:rFonts w:ascii="Arial" w:hAnsi="Arial" w:cs="Arial"/>
+            <w:color w:val="005784"/>
+            <w:szCs w:val="15"/>
+            <w:shd w:val="clear" w:color="auto" w:fill="DCE1E5"/>
+          </w:rPr>
+          <w:t>viewtopic.php?f</w:t>
+        </w:r>
+        <w:proofErr w:type="spellEnd"/>
+        <w:r>
+          <w:rPr>
+            <w:rStyle w:val="Hyperlink"/>
+            <w:rFonts w:ascii="Arial" w:hAnsi="Arial" w:cs="Arial"/>
+            <w:color w:val="005784"/>
+            <w:szCs w:val="15"/>
+            <w:shd w:val="clear" w:color="auto" w:fill="DCE1E5"/>
+          </w:rPr>
+          <w:t>=46&amp;t=191#p1269</w:t>
+        </w:r>
+      </w:hyperlink>
     </w:p>
     <w:p>
       <w:pPr>
@@ -5287,7 +5310,7 @@
           <w:rFonts w:ascii="Arial Unicode MS" w:eastAsia="Arial Unicode MS" w:hAnsi="Arial Unicode MS" w:cs="Arial Unicode MS"/>
         </w:rPr>
       </w:pPr>
-      <w:hyperlink r:id="rId19" w:history="1">
+      <w:hyperlink r:id="rId20" w:history="1">
         <w:r>
           <w:rPr>
             <w:rStyle w:val="Hyperlink"/>
@@ -5313,17 +5336,36 @@
         <w:rPr>
           <w:rFonts w:ascii="Arial Unicode MS" w:eastAsia="Arial Unicode MS" w:hAnsi="Arial Unicode MS" w:cs="Arial Unicode MS"/>
           <w:b/>
+          <w:color w:val="000000" w:themeColor="text1"/>
+        </w:rPr>
+        <w:t>Just4Trionic</w:t>
+      </w:r>
+      <w:r>
+        <w:rPr>
+          <w:rFonts w:ascii="Arial Unicode MS" w:eastAsia="Arial Unicode MS" w:hAnsi="Arial Unicode MS" w:cs="Arial Unicode MS"/>
+          <w:color w:val="000000" w:themeColor="text1"/>
+        </w:rPr>
+        <w:t xml:space="preserve">  -</w:t>
+      </w:r>
+      <w:r>
+        <w:rPr>
+          <w:rFonts w:ascii="Arial Unicode MS" w:eastAsia="Arial Unicode MS" w:hAnsi="Arial Unicode MS" w:cs="Arial Unicode MS"/>
           <w:color w:val="FF0000"/>
         </w:rPr>
-        <w:t>Just4Trionic</w:t>
-      </w:r>
-      <w:r>
-        <w:rPr>
-          <w:rFonts w:ascii="Arial Unicode MS" w:eastAsia="Arial Unicode MS" w:hAnsi="Arial Unicode MS" w:cs="Arial Unicode MS"/>
-          <w:color w:val="FF0000"/>
-        </w:rPr>
-        <w:t xml:space="preserve">  - NEED HELP FOR REFERENCE</w:t>
-      </w:r>
+        <w:t xml:space="preserve"> </w:t>
+      </w:r>
+      <w:hyperlink r:id="rId21" w:history="1">
+        <w:r>
+          <w:rPr>
+            <w:rStyle w:val="Hyperlink"/>
+            <w:rFonts w:ascii="Arial" w:hAnsi="Arial" w:cs="Arial"/>
+            <w:color w:val="005784"/>
+            <w:szCs w:val="15"/>
+            <w:shd w:val="clear" w:color="auto" w:fill="DCE1E5"/>
+          </w:rPr>
+          <w:t>http://mbed.org/users/Just4pLeisure/not ... t4trionic/</w:t>
+        </w:r>
+      </w:hyperlink>
     </w:p>
     <w:p>
       <w:pPr>
@@ -5380,7 +5422,7 @@
                     <pic:cNvPicPr/>
                   </pic:nvPicPr>
                   <pic:blipFill>
-                    <a:blip r:embed="rId20" cstate="print"/>
+                    <a:blip r:embed="rId22" cstate="print"/>
                     <a:stretch>
                       <a:fillRect/>
                     </a:stretch>
@@ -5554,21 +5596,7 @@
         <w:rPr>
           <w:rFonts w:ascii="Arial Unicode MS" w:eastAsia="Arial Unicode MS" w:hAnsi="Arial Unicode MS" w:cs="Arial Unicode MS"/>
         </w:rPr>
-        <w:t xml:space="preserve">Latency settings is very important for FTDI based ELM devices, it should be set to 2ms latency in the </w:t>
-      </w:r>
-      <w:proofErr w:type="gramStart"/>
-      <w:r>
-        <w:rPr>
-          <w:rFonts w:ascii="Arial Unicode MS" w:eastAsia="Arial Unicode MS" w:hAnsi="Arial Unicode MS" w:cs="Arial Unicode MS"/>
-        </w:rPr>
-        <w:t>com</w:t>
-      </w:r>
-      <w:proofErr w:type="gramEnd"/>
-      <w:r>
-        <w:rPr>
-          <w:rFonts w:ascii="Arial Unicode MS" w:eastAsia="Arial Unicode MS" w:hAnsi="Arial Unicode MS" w:cs="Arial Unicode MS"/>
-        </w:rPr>
-        <w:t xml:space="preserve"> port advanced settings. </w:t>
+        <w:t>Latency settings is very important for FTDI based ELM devices, it should be set to 2ms latency in the com port advanced settings. </w:t>
       </w:r>
       <w:r>
         <w:rPr>
@@ -5861,7 +5889,7 @@
                     </pic:cNvPicPr>
                   </pic:nvPicPr>
                   <pic:blipFill>
-                    <a:blip r:embed="rId21" cstate="print"/>
+                    <a:blip r:embed="rId23" cstate="print"/>
                     <a:srcRect/>
                     <a:stretch>
                       <a:fillRect/>
@@ -8082,7 +8110,7 @@
       </w:r>
     </w:p>
     <w:sectPr>
-      <w:headerReference w:type="default" r:id="rId22"/>
+      <w:headerReference w:type="default" r:id="rId24"/>
       <w:pgSz w:w="12240" w:h="15840"/>
       <w:pgMar w:top="1440" w:right="1080" w:bottom="1440" w:left="1080" w:header="720" w:footer="720" w:gutter="0"/>
       <w:pgNumType w:start="0"/>
@@ -8165,7 +8193,7 @@
             <w:rPr>
               <w:noProof/>
             </w:rPr>
-            <w:t>1</w:t>
+            <w:t>7</w:t>
           </w:r>
         </w:fldSimple>
       </w:p>
@@ -10293,327 +10321,6 @@
 </w:styles>
 </file>
 
-<file path=word/glossary/document.xml><?xml version="1.0" encoding="utf-8"?>
-<w:glossaryDocument xmlns:ve="http://schemas.openxmlformats.org/markup-compatibility/2006" xmlns:o="urn:schemas-microsoft-com:office:office" xmlns:r="http://schemas.openxmlformats.org/officeDocument/2006/relationships" xmlns:m="http://schemas.openxmlformats.org/officeDocument/2006/math" xmlns:v="urn:schemas-microsoft-com:vml" xmlns:wp="http://schemas.openxmlformats.org/drawingml/2006/wordprocessingDrawing" xmlns:w10="urn:schemas-microsoft-com:office:word" xmlns:w="http://schemas.openxmlformats.org/wordprocessingml/2006/main" xmlns:wne="http://schemas.microsoft.com/office/word/2006/wordml">
-  <w:docParts/>
-</w:glossaryDocument>
-</file>
-
-<file path=word/glossary/fontTable.xml><?xml version="1.0" encoding="utf-8"?>
-<w:fonts xmlns:r="http://schemas.openxmlformats.org/officeDocument/2006/relationships" xmlns:w="http://schemas.openxmlformats.org/wordprocessingml/2006/main">
-  <w:font w:name="Symbol">
-    <w:panose1 w:val="05050102010706020507"/>
-    <w:charset w:val="02"/>
-    <w:family w:val="roman"/>
-    <w:pitch w:val="variable"/>
-    <w:sig w:usb0="00000000" w:usb1="10000000" w:usb2="00000000" w:usb3="00000000" w:csb0="80000000" w:csb1="00000000"/>
-  </w:font>
-  <w:font w:name="Times New Roman">
-    <w:panose1 w:val="02020603050405020304"/>
-    <w:charset w:val="00"/>
-    <w:family w:val="roman"/>
-    <w:pitch w:val="variable"/>
-    <w:sig w:usb0="20002A87" w:usb1="80000000" w:usb2="00000008" w:usb3="00000000" w:csb0="000001FF" w:csb1="00000000"/>
-  </w:font>
-  <w:font w:name="Courier New">
-    <w:panose1 w:val="02070309020205020404"/>
-    <w:charset w:val="00"/>
-    <w:family w:val="modern"/>
-    <w:pitch w:val="fixed"/>
-    <w:sig w:usb0="20002A87" w:usb1="80000000" w:usb2="00000008" w:usb3="00000000" w:csb0="000001FF" w:csb1="00000000"/>
-  </w:font>
-  <w:font w:name="Wingdings">
-    <w:panose1 w:val="05000000000000000000"/>
-    <w:charset w:val="02"/>
-    <w:family w:val="auto"/>
-    <w:pitch w:val="variable"/>
-    <w:sig w:usb0="00000000" w:usb1="10000000" w:usb2="00000000" w:usb3="00000000" w:csb0="80000000" w:csb1="00000000"/>
-  </w:font>
-  <w:font w:name="Calibri">
-    <w:panose1 w:val="020F0502020204030204"/>
-    <w:charset w:val="00"/>
-    <w:family w:val="swiss"/>
-    <w:pitch w:val="variable"/>
-    <w:sig w:usb0="A00002EF" w:usb1="4000207B" w:usb2="00000000" w:usb3="00000000" w:csb0="0000009F" w:csb1="00000000"/>
-  </w:font>
-  <w:font w:name="Cambria">
-    <w:panose1 w:val="02040503050406030204"/>
-    <w:charset w:val="00"/>
-    <w:family w:val="roman"/>
-    <w:pitch w:val="variable"/>
-    <w:sig w:usb0="A00002EF" w:usb1="4000004B" w:usb2="00000000" w:usb3="00000000" w:csb0="0000009F" w:csb1="00000000"/>
-  </w:font>
-  <w:font w:name="Tahoma">
-    <w:panose1 w:val="020B0604030504040204"/>
-    <w:charset w:val="00"/>
-    <w:family w:val="swiss"/>
-    <w:pitch w:val="variable"/>
-    <w:sig w:usb0="61002A87" w:usb1="80000000" w:usb2="00000008" w:usb3="00000000" w:csb0="000101FF" w:csb1="00000000"/>
-  </w:font>
-  <w:font w:name="Arial Unicode MS">
-    <w:panose1 w:val="020B0604020202020204"/>
-    <w:charset w:val="80"/>
-    <w:family w:val="swiss"/>
-    <w:pitch w:val="variable"/>
-    <w:sig w:usb0="F7FFAFFF" w:usb1="E9DFFFFF" w:usb2="0000003F" w:usb3="00000000" w:csb0="003F01FF" w:csb1="00000000"/>
-  </w:font>
-</w:fonts>
-</file>
-
-<file path=word/glossary/settings.xml><?xml version="1.0" encoding="utf-8"?>
-<w:settings xmlns:o="urn:schemas-microsoft-com:office:office" xmlns:r="http://schemas.openxmlformats.org/officeDocument/2006/relationships" xmlns:m="http://schemas.openxmlformats.org/officeDocument/2006/math" xmlns:v="urn:schemas-microsoft-com:vml" xmlns:w10="urn:schemas-microsoft-com:office:word" xmlns:w="http://schemas.openxmlformats.org/wordprocessingml/2006/main" xmlns:sl="http://schemas.openxmlformats.org/schemaLibrary/2006/main">
-  <w:view w:val="normal"/>
-  <w:defaultTabStop w:val="708"/>
-  <w:hyphenationZone w:val="425"/>
-  <w:characterSpacingControl w:val="doNotCompress"/>
-  <w:compat>
-    <w:useFELayout/>
-  </w:compat>
-  <w:rsids>
-    <w:rsidRoot w:val="000C498F"/>
-    <w:rsid w:val="000C498F"/>
-  </w:rsids>
-  <m:mathPr>
-    <m:mathFont m:val="Cambria Math"/>
-    <m:brkBin m:val="before"/>
-    <m:brkBinSub m:val="--"/>
-    <m:smallFrac m:val="off"/>
-    <m:dispDef/>
-    <m:lMargin m:val="0"/>
-    <m:rMargin m:val="0"/>
-    <m:defJc m:val="centerGroup"/>
-    <m:wrapIndent m:val="1440"/>
-    <m:intLim m:val="subSup"/>
-    <m:naryLim m:val="undOvr"/>
-  </m:mathPr>
-  <w:themeFontLang w:val="es-MX"/>
-  <w:clrSchemeMapping w:bg1="light1" w:t1="dark1" w:bg2="light2" w:t2="dark2" w:accent1="accent1" w:accent2="accent2" w:accent3="accent3" w:accent4="accent4" w:accent5="accent5" w:accent6="accent6" w:hyperlink="hyperlink" w:followedHyperlink="followedHyperlink"/>
-  <w:decimalSymbol w:val="."/>
-  <w:listSeparator w:val=","/>
-</w:settings>
-</file>
-
-<file path=word/glossary/styles.xml><?xml version="1.0" encoding="utf-8"?>
-<w:styles xmlns:r="http://schemas.openxmlformats.org/officeDocument/2006/relationships" xmlns:w="http://schemas.openxmlformats.org/wordprocessingml/2006/main">
-  <w:docDefaults>
-    <w:rPrDefault>
-      <w:rPr>
-        <w:rFonts w:asciiTheme="minorHAnsi" w:eastAsiaTheme="minorEastAsia" w:hAnsiTheme="minorHAnsi" w:cstheme="minorBidi"/>
-        <w:sz w:val="22"/>
-        <w:szCs w:val="22"/>
-        <w:lang w:val="es-MX" w:eastAsia="es-MX" w:bidi="ar-SA"/>
-      </w:rPr>
-    </w:rPrDefault>
-    <w:pPrDefault>
-      <w:pPr>
-        <w:spacing w:after="200" w:line="276" w:lineRule="auto"/>
-      </w:pPr>
-    </w:pPrDefault>
-  </w:docDefaults>
-  <w:latentStyles w:defLockedState="0" w:defUIPriority="99" w:defSemiHidden="1" w:defUnhideWhenUsed="1" w:defQFormat="0" w:count="267">
-    <w:lsdException w:name="Normal" w:semiHidden="0" w:uiPriority="0" w:unhideWhenUsed="0" w:qFormat="1"/>
-    <w:lsdException w:name="heading 1" w:semiHidden="0" w:uiPriority="9" w:unhideWhenUsed="0" w:qFormat="1"/>
-    <w:lsdException w:name="heading 2" w:uiPriority="9" w:qFormat="1"/>
-    <w:lsdException w:name="heading 3" w:uiPriority="9" w:qFormat="1"/>
-    <w:lsdException w:name="heading 4" w:uiPriority="9" w:qFormat="1"/>
-    <w:lsdException w:name="heading 5" w:uiPriority="9" w:qFormat="1"/>
-    <w:lsdException w:name="heading 6" w:uiPriority="9" w:qFormat="1"/>
-    <w:lsdException w:name="heading 7" w:uiPriority="9" w:qFormat="1"/>
-    <w:lsdException w:name="heading 8" w:uiPriority="9" w:qFormat="1"/>
-    <w:lsdException w:name="heading 9" w:uiPriority="9" w:qFormat="1"/>
-    <w:lsdException w:name="toc 1" w:uiPriority="39"/>
-    <w:lsdException w:name="toc 2" w:uiPriority="39"/>
-    <w:lsdException w:name="toc 3" w:uiPriority="39"/>
-    <w:lsdException w:name="toc 4" w:uiPriority="39"/>
-    <w:lsdException w:name="toc 5" w:uiPriority="39"/>
-    <w:lsdException w:name="toc 6" w:uiPriority="39"/>
-    <w:lsdException w:name="toc 7" w:uiPriority="39"/>
-    <w:lsdException w:name="toc 8" w:uiPriority="39"/>
-    <w:lsdException w:name="toc 9" w:uiPriority="39"/>
-    <w:lsdException w:name="caption" w:uiPriority="35" w:qFormat="1"/>
-    <w:lsdException w:name="Title" w:semiHidden="0" w:uiPriority="10" w:unhideWhenUsed="0" w:qFormat="1"/>
-    <w:lsdException w:name="Default Paragraph Font" w:uiPriority="1"/>
-    <w:lsdException w:name="Subtitle" w:semiHidden="0" w:uiPriority="11" w:unhideWhenUsed="0" w:qFormat="1"/>
-    <w:lsdException w:name="Strong" w:semiHidden="0" w:uiPriority="22" w:unhideWhenUsed="0" w:qFormat="1"/>
-    <w:lsdException w:name="Emphasis" w:semiHidden="0" w:uiPriority="20" w:unhideWhenUsed="0" w:qFormat="1"/>
-    <w:lsdException w:name="Table Grid" w:semiHidden="0" w:uiPriority="59" w:unhideWhenUsed="0"/>
-    <w:lsdException w:name="Placeholder Text" w:unhideWhenUsed="0"/>
-    <w:lsdException w:name="No Spacing" w:semiHidden="0" w:uiPriority="1" w:unhideWhenUsed="0" w:qFormat="1"/>
-    <w:lsdException w:name="Light Shading" w:semiHidden="0" w:uiPriority="60" w:unhideWhenUsed="0"/>
-    <w:lsdException w:name="Light List" w:semiHidden="0" w:uiPriority="61" w:unhideWhenUsed="0"/>
-    <w:lsdException w:name="Light Grid" w:semiHidden="0" w:uiPriority="62" w:unhideWhenUsed="0"/>
-    <w:lsdException w:name="Medium Shading 1" w:semiHidden="0" w:uiPriority="63" w:unhideWhenUsed="0"/>
-    <w:lsdException w:name="Medium Shading 2" w:semiHidden="0" w:uiPriority="64" w:unhideWhenUsed="0"/>
-    <w:lsdException w:name="Medium List 1" w:semiHidden="0" w:uiPriority="65" w:unhideWhenUsed="0"/>
-    <w:lsdException w:name="Medium List 2" w:semiHidden="0" w:uiPriority="66" w:unhideWhenUsed="0"/>
-    <w:lsdException w:name="Medium Grid 1" w:semiHidden="0" w:uiPriority="67" w:unhideWhenUsed="0"/>
-    <w:lsdException w:name="Medium Grid 2" w:semiHidden="0" w:uiPriority="68" w:unhideWhenUsed="0"/>
-    <w:lsdException w:name="Medium Grid 3" w:semiHidden="0" w:uiPriority="69" w:unhideWhenUsed="0"/>
-    <w:lsdException w:name="Dark List" w:semiHidden="0" w:uiPriority="70" w:unhideWhenUsed="0"/>
-    <w:lsdException w:name="Colorful Shading" w:semiHidden="0" w:uiPriority="71" w:unhideWhenUsed="0"/>
-    <w:lsdException w:name="Colorful List" w:semiHidden="0" w:uiPriority="72" w:unhideWhenUsed="0"/>
-    <w:lsdException w:name="Colorful Grid" w:semiHidden="0" w:uiPriority="73" w:unhideWhenUsed="0"/>
-    <w:lsdException w:name="Light Shading Accent 1" w:semiHidden="0" w:uiPriority="60" w:unhideWhenUsed="0"/>
-    <w:lsdException w:name="Light List Accent 1" w:semiHidden="0" w:uiPriority="61" w:unhideWhenUsed="0"/>
-    <w:lsdException w:name="Light Grid Accent 1" w:semiHidden="0" w:uiPriority="62" w:unhideWhenUsed="0"/>
-    <w:lsdException w:name="Medium Shading 1 Accent 1" w:semiHidden="0" w:uiPriority="63" w:unhideWhenUsed="0"/>
-    <w:lsdException w:name="Medium Shading 2 Accent 1" w:semiHidden="0" w:uiPriority="64" w:unhideWhenUsed="0"/>
-    <w:lsdException w:name="Medium List 1 Accent 1" w:semiHidden="0" w:uiPriority="65" w:unhideWhenUsed="0"/>
-    <w:lsdException w:name="Revision" w:unhideWhenUsed="0"/>
-    <w:lsdException w:name="List Paragraph" w:semiHidden="0" w:uiPriority="34" w:unhideWhenUsed="0" w:qFormat="1"/>
-    <w:lsdException w:name="Quote" w:semiHidden="0" w:uiPriority="29" w:unhideWhenUsed="0" w:qFormat="1"/>
-    <w:lsdException w:name="Intense Quote" w:semiHidden="0" w:uiPriority="30" w:unhideWhenUsed="0" w:qFormat="1"/>
-    <w:lsdException w:name="Medium List 2 Accent 1" w:semiHidden="0" w:uiPriority="66" w:unhideWhenUsed="0"/>
-    <w:lsdException w:name="Medium Grid 1 Accent 1" w:semiHidden="0" w:uiPriority="67" w:unhideWhenUsed="0"/>
-    <w:lsdException w:name="Medium Grid 2 Accent 1" w:semiHidden="0" w:uiPriority="68" w:unhideWhenUsed="0"/>
-    <w:lsdException w:name="Medium Grid 3 Accent 1" w:semiHidden="0" w:uiPriority="69" w:unhideWhenUsed="0"/>
-    <w:lsdException w:name="Dark List Accent 1" w:semiHidden="0" w:uiPriority="70" w:unhideWhenUsed="0"/>
-    <w:lsdException w:name="Colorful Shading Accent 1" w:semiHidden="0" w:uiPriority="71" w:unhideWhenUsed="0"/>
-    <w:lsdException w:name="Colorful List Accent 1" w:semiHidden="0" w:uiPriority="72" w:unhideWhenUsed="0"/>
-    <w:lsdException w:name="Colorful Grid Accent 1" w:semiHidden="0" w:uiPriority="73" w:unhideWhenUsed="0"/>
-    <w:lsdException w:name="Light Shading Accent 2" w:semiHidden="0" w:uiPriority="60" w:unhideWhenUsed="0"/>
-    <w:lsdException w:name="Light List Accent 2" w:semiHidden="0" w:uiPriority="61" w:unhideWhenUsed="0"/>
-    <w:lsdException w:name="Light Grid Accent 2" w:semiHidden="0" w:uiPriority="62" w:unhideWhenUsed="0"/>
-    <w:lsdException w:name="Medium Shading 1 Accent 2" w:semiHidden="0" w:uiPriority="63" w:unhideWhenUsed="0"/>
-    <w:lsdException w:name="Medium Shading 2 Accent 2" w:semiHidden="0" w:uiPriority="64" w:unhideWhenUsed="0"/>
-    <w:lsdException w:name="Medium List 1 Accent 2" w:semiHidden="0" w:uiPriority="65" w:unhideWhenUsed="0"/>
-    <w:lsdException w:name="Medium List 2 Accent 2" w:semiHidden="0" w:uiPriority="66" w:unhideWhenUsed="0"/>
-    <w:lsdException w:name="Medium Grid 1 Accent 2" w:semiHidden="0" w:uiPriority="67" w:unhideWhenUsed="0"/>
-    <w:lsdException w:name="Medium Grid 2 Accent 2" w:semiHidden="0" w:uiPriority="68" w:unhideWhenUsed="0"/>
-    <w:lsdException w:name="Medium Grid 3 Accent 2" w:semiHidden="0" w:uiPriority="69" w:unhideWhenUsed="0"/>
-    <w:lsdException w:name="Dark List Accent 2" w:semiHidden="0" w:uiPriority="70" w:unhideWhenUsed="0"/>
-    <w:lsdException w:name="Colorful Shading Accent 2" w:semiHidden="0" w:uiPriority="71" w:unhideWhenUsed="0"/>
-    <w:lsdException w:name="Colorful List Accent 2" w:semiHidden="0" w:uiPriority="72" w:unhideWhenUsed="0"/>
-    <w:lsdException w:name="Colorful Grid Accent 2" w:semiHidden="0" w:uiPriority="73" w:unhideWhenUsed="0"/>
-    <w:lsdException w:name="Light Shading Accent 3" w:semiHidden="0" w:uiPriority="60" w:unhideWhenUsed="0"/>
-    <w:lsdException w:name="Light List Accent 3" w:semiHidden="0" w:uiPriority="61" w:unhideWhenUsed="0"/>
-    <w:lsdException w:name="Light Grid Accent 3" w:semiHidden="0" w:uiPriority="62" w:unhideWhenUsed="0"/>
-    <w:lsdException w:name="Medium Shading 1 Accent 3" w:semiHidden="0" w:uiPriority="63" w:unhideWhenUsed="0"/>
-    <w:lsdException w:name="Medium Shading 2 Accent 3" w:semiHidden="0" w:uiPriority="64" w:unhideWhenUsed="0"/>
-    <w:lsdException w:name="Medium List 1 Accent 3" w:semiHidden="0" w:uiPriority="65" w:unhideWhenUsed="0"/>
-    <w:lsdException w:name="Medium List 2 Accent 3" w:semiHidden="0" w:uiPriority="66" w:unhideWhenUsed="0"/>
-    <w:lsdException w:name="Medium Grid 1 Accent 3" w:semiHidden="0" w:uiPriority="67" w:unhideWhenUsed="0"/>
-    <w:lsdException w:name="Medium Grid 2 Accent 3" w:semiHidden="0" w:uiPriority="68" w:unhideWhenUsed="0"/>
-    <w:lsdException w:name="Medium Grid 3 Accent 3" w:semiHidden="0" w:uiPriority="69" w:unhideWhenUsed="0"/>
-    <w:lsdException w:name="Dark List Accent 3" w:semiHidden="0" w:uiPriority="70" w:unhideWhenUsed="0"/>
-    <w:lsdException w:name="Colorful Shading Accent 3" w:semiHidden="0" w:uiPriority="71" w:unhideWhenUsed="0"/>
-    <w:lsdException w:name="Colorful List Accent 3" w:semiHidden="0" w:uiPriority="72" w:unhideWhenUsed="0"/>
-    <w:lsdException w:name="Colorful Grid Accent 3" w:semiHidden="0" w:uiPriority="73" w:unhideWhenUsed="0"/>
-    <w:lsdException w:name="Light Shading Accent 4" w:semiHidden="0" w:uiPriority="60" w:unhideWhenUsed="0"/>
-    <w:lsdException w:name="Light List Accent 4" w:semiHidden="0" w:uiPriority="61" w:unhideWhenUsed="0"/>
-    <w:lsdException w:name="Light Grid Accent 4" w:semiHidden="0" w:uiPriority="62" w:unhideWhenUsed="0"/>
-    <w:lsdException w:name="Medium Shading 1 Accent 4" w:semiHidden="0" w:uiPriority="63" w:unhideWhenUsed="0"/>
-    <w:lsdException w:name="Medium Shading 2 Accent 4" w:semiHidden="0" w:uiPriority="64" w:unhideWhenUsed="0"/>
-    <w:lsdException w:name="Medium List 1 Accent 4" w:semiHidden="0" w:uiPriority="65" w:unhideWhenUsed="0"/>
-    <w:lsdException w:name="Medium List 2 Accent 4" w:semiHidden="0" w:uiPriority="66" w:unhideWhenUsed="0"/>
-    <w:lsdException w:name="Medium Grid 1 Accent 4" w:semiHidden="0" w:uiPriority="67" w:unhideWhenUsed="0"/>
-    <w:lsdException w:name="Medium Grid 2 Accent 4" w:semiHidden="0" w:uiPriority="68" w:unhideWhenUsed="0"/>
-    <w:lsdException w:name="Medium Grid 3 Accent 4" w:semiHidden="0" w:uiPriority="69" w:unhideWhenUsed="0"/>
-    <w:lsdException w:name="Dark List Accent 4" w:semiHidden="0" w:uiPriority="70" w:unhideWhenUsed="0"/>
-    <w:lsdException w:name="Colorful Shading Accent 4" w:semiHidden="0" w:uiPriority="71" w:unhideWhenUsed="0"/>
-    <w:lsdException w:name="Colorful List Accent 4" w:semiHidden="0" w:uiPriority="72" w:unhideWhenUsed="0"/>
-    <w:lsdException w:name="Colorful Grid Accent 4" w:semiHidden="0" w:uiPriority="73" w:unhideWhenUsed="0"/>
-    <w:lsdException w:name="Light Shading Accent 5" w:semiHidden="0" w:uiPriority="60" w:unhideWhenUsed="0"/>
-    <w:lsdException w:name="Light List Accent 5" w:semiHidden="0" w:uiPriority="61" w:unhideWhenUsed="0"/>
-    <w:lsdException w:name="Light Grid Accent 5" w:semiHidden="0" w:uiPriority="62" w:unhideWhenUsed="0"/>
-    <w:lsdException w:name="Medium Shading 1 Accent 5" w:semiHidden="0" w:uiPriority="63" w:unhideWhenUsed="0"/>
-    <w:lsdException w:name="Medium Shading 2 Accent 5" w:semiHidden="0" w:uiPriority="64" w:unhideWhenUsed="0"/>
-    <w:lsdException w:name="Medium List 1 Accent 5" w:semiHidden="0" w:uiPriority="65" w:unhideWhenUsed="0"/>
-    <w:lsdException w:name="Medium List 2 Accent 5" w:semiHidden="0" w:uiPriority="66" w:unhideWhenUsed="0"/>
-    <w:lsdException w:name="Medium Grid 1 Accent 5" w:semiHidden="0" w:uiPriority="67" w:unhideWhenUsed="0"/>
-    <w:lsdException w:name="Medium Grid 2 Accent 5" w:semiHidden="0" w:uiPriority="68" w:unhideWhenUsed="0"/>
-    <w:lsdException w:name="Medium Grid 3 Accent 5" w:semiHidden="0" w:uiPriority="69" w:unhideWhenUsed="0"/>
-    <w:lsdException w:name="Dark List Accent 5" w:semiHidden="0" w:uiPriority="70" w:unhideWhenUsed="0"/>
-    <w:lsdException w:name="Colorful Shading Accent 5" w:semiHidden="0" w:uiPriority="71" w:unhideWhenUsed="0"/>
-    <w:lsdException w:name="Colorful List Accent 5" w:semiHidden="0" w:uiPriority="72" w:unhideWhenUsed="0"/>
-    <w:lsdException w:name="Colorful Grid Accent 5" w:semiHidden="0" w:uiPriority="73" w:unhideWhenUsed="0"/>
-    <w:lsdException w:name="Light Shading Accent 6" w:semiHidden="0" w:uiPriority="60" w:unhideWhenUsed="0"/>
-    <w:lsdException w:name="Light List Accent 6" w:semiHidden="0" w:uiPriority="61" w:unhideWhenUsed="0"/>
-    <w:lsdException w:name="Light Grid Accent 6" w:semiHidden="0" w:uiPriority="62" w:unhideWhenUsed="0"/>
-    <w:lsdException w:name="Medium Shading 1 Accent 6" w:semiHidden="0" w:uiPriority="63" w:unhideWhenUsed="0"/>
-    <w:lsdException w:name="Medium Shading 2 Accent 6" w:semiHidden="0" w:uiPriority="64" w:unhideWhenUsed="0"/>
-    <w:lsdException w:name="Medium List 1 Accent 6" w:semiHidden="0" w:uiPriority="65" w:unhideWhenUsed="0"/>
-    <w:lsdException w:name="Medium List 2 Accent 6" w:semiHidden="0" w:uiPriority="66" w:unhideWhenUsed="0"/>
-    <w:lsdException w:name="Medium Grid 1 Accent 6" w:semiHidden="0" w:uiPriority="67" w:unhideWhenUsed="0"/>
-    <w:lsdException w:name="Medium Grid 2 Accent 6" w:semiHidden="0" w:uiPriority="68" w:unhideWhenUsed="0"/>
-    <w:lsdException w:name="Medium Grid 3 Accent 6" w:semiHidden="0" w:uiPriority="69" w:unhideWhenUsed="0"/>
-    <w:lsdException w:name="Dark List Accent 6" w:semiHidden="0" w:uiPriority="70" w:unhideWhenUsed="0"/>
-    <w:lsdException w:name="Colorful Shading Accent 6" w:semiHidden="0" w:uiPriority="71" w:unhideWhenUsed="0"/>
-    <w:lsdException w:name="Colorful List Accent 6" w:semiHidden="0" w:uiPriority="72" w:unhideWhenUsed="0"/>
-    <w:lsdException w:name="Colorful Grid Accent 6" w:semiHidden="0" w:uiPriority="73" w:unhideWhenUsed="0"/>
-    <w:lsdException w:name="Subtle Emphasis" w:semiHidden="0" w:uiPriority="19" w:unhideWhenUsed="0" w:qFormat="1"/>
-    <w:lsdException w:name="Intense Emphasis" w:semiHidden="0" w:uiPriority="21" w:unhideWhenUsed="0" w:qFormat="1"/>
-    <w:lsdException w:name="Subtle Reference" w:semiHidden="0" w:uiPriority="31" w:unhideWhenUsed="0" w:qFormat="1"/>
-    <w:lsdException w:name="Intense Reference" w:semiHidden="0" w:uiPriority="32" w:unhideWhenUsed="0" w:qFormat="1"/>
-    <w:lsdException w:name="Book Title" w:semiHidden="0" w:uiPriority="33" w:unhideWhenUsed="0" w:qFormat="1"/>
-    <w:lsdException w:name="Bibliography" w:uiPriority="37"/>
-    <w:lsdException w:name="TOC Heading" w:uiPriority="39" w:qFormat="1"/>
-  </w:latentStyles>
-  <w:style w:type="paragraph" w:default="1" w:styleId="Normal">
-    <w:name w:val="Normal"/>
-    <w:qFormat/>
-  </w:style>
-  <w:style w:type="character" w:default="1" w:styleId="DefaultParagraphFont">
-    <w:name w:val="Default Paragraph Font"/>
-    <w:uiPriority w:val="1"/>
-    <w:semiHidden/>
-    <w:unhideWhenUsed/>
-  </w:style>
-  <w:style w:type="table" w:default="1" w:styleId="TableNormal">
-    <w:name w:val="Normal Table"/>
-    <w:uiPriority w:val="99"/>
-    <w:semiHidden/>
-    <w:unhideWhenUsed/>
-    <w:qFormat/>
-    <w:tblPr>
-      <w:tblInd w:w="0" w:type="dxa"/>
-      <w:tblCellMar>
-        <w:top w:w="0" w:type="dxa"/>
-        <w:left w:w="108" w:type="dxa"/>
-        <w:bottom w:w="0" w:type="dxa"/>
-        <w:right w:w="108" w:type="dxa"/>
-      </w:tblCellMar>
-    </w:tblPr>
-  </w:style>
-  <w:style w:type="numbering" w:default="1" w:styleId="NoList">
-    <w:name w:val="No List"/>
-    <w:uiPriority w:val="99"/>
-    <w:semiHidden/>
-    <w:unhideWhenUsed/>
-  </w:style>
-  <w:style w:type="paragraph" w:customStyle="1" w:styleId="04209664641F440FBBCA1870227C22BC">
-    <w:name w:val="04209664641F440FBBCA1870227C22BC"/>
-    <w:rsid w:val="000C498F"/>
-  </w:style>
-  <w:style w:type="paragraph" w:customStyle="1" w:styleId="324A07BEECA04259A858B15FADC41B65">
-    <w:name w:val="324A07BEECA04259A858B15FADC41B65"/>
-    <w:rsid w:val="000C498F"/>
-  </w:style>
-  <w:style w:type="paragraph" w:customStyle="1" w:styleId="6D823FBE49B04DDB95DA384A937C72B4">
-    <w:name w:val="6D823FBE49B04DDB95DA384A937C72B4"/>
-    <w:rsid w:val="000C498F"/>
-  </w:style>
-  <w:style w:type="paragraph" w:customStyle="1" w:styleId="1C94672F0C3B4FBC955DFCC64CA28290">
-    <w:name w:val="1C94672F0C3B4FBC955DFCC64CA28290"/>
-    <w:rsid w:val="000C498F"/>
-  </w:style>
-  <w:style w:type="paragraph" w:customStyle="1" w:styleId="0EA34D675BB64CD4A485D7CA335E9992">
-    <w:name w:val="0EA34D675BB64CD4A485D7CA335E9992"/>
-    <w:rsid w:val="000C498F"/>
-  </w:style>
-  <w:style w:type="paragraph" w:customStyle="1" w:styleId="C0549491195C4DA4B9E5FA7524221CED">
-    <w:name w:val="C0549491195C4DA4B9E5FA7524221CED"/>
-    <w:rsid w:val="000C498F"/>
-  </w:style>
-</w:styles>
-</file>
-
-<file path=word/glossary/webSettings.xml><?xml version="1.0" encoding="utf-8"?>
-<w:webSettings xmlns:r="http://schemas.openxmlformats.org/officeDocument/2006/relationships" xmlns:w="http://schemas.openxmlformats.org/wordprocessingml/2006/main">
-  <w:optimizeForBrowser/>
-</w:webSettings>
-</file>
-
 <file path=word/theme/theme1.xml><?xml version="1.0" encoding="utf-8"?>
 <a:theme xmlns:a="http://schemas.openxmlformats.org/drawingml/2006/main" name="Office Theme">
   <a:themeElements>
@@ -10902,7 +10609,7 @@
 </file>
 
 <file path=customXml/itemProps1.xml><?xml version="1.0" encoding="utf-8"?>
-<ds:datastoreItem xmlns:ds="http://schemas.openxmlformats.org/officeDocument/2006/customXml" ds:itemID="{1EB7EB40-E705-43C2-A934-F5C2C2C58666}">
+<ds:datastoreItem xmlns:ds="http://schemas.openxmlformats.org/officeDocument/2006/customXml" ds:itemID="{32917000-3F43-4E73-979E-8F08D5B6FF2A}">
   <ds:schemaRefs>
     <ds:schemaRef ds:uri="http://schemas.openxmlformats.org/officeDocument/2006/bibliography"/>
   </ds:schemaRefs>

</xml_diff>